<commit_message>
Change package to docxtemplater to generate docx
</commit_message>
<xml_diff>
--- a/public/template.docx
+++ b/public/template.docx
@@ -17,16 +17,6 @@
     </w:p>
     <w:p>
       <w:pPr>
-        <w:spacing w:line="360" w:lineRule="auto"/>
-        <w:jc w:val="right"/>
-        <w:rPr>
-          <w:rFonts w:ascii="Calibri" w:hAnsi="Calibri" w:cs="Calibri"/>
-          <w:lang w:val="en-GB"/>
-        </w:rPr>
-      </w:pPr>
-    </w:p>
-    <w:p>
-      <w:pPr>
         <w:tabs>
           <w:tab w:val="right" w:pos="8931"/>
         </w:tabs>
@@ -37,22 +27,17 @@
           <w:lang w:val="en-GB"/>
         </w:rPr>
       </w:pPr>
-      <w:r>
-        <w:rPr>
-          <w:b/>
-          <w:bCs/>
-          <w:lang w:val="en-GB"/>
-        </w:rPr>
-        <w:t xml:space="preserve">Product Name: </w:t>
-      </w:r>
-      <w:r>
-        <w:rPr>
-          <w:b/>
-          <w:bCs/>
-          <w:lang w:val="en-GB"/>
-        </w:rPr>
-        <w:t>${</w:t>
-      </w:r>
+      <w:bookmarkStart w:id="0" w:name="_GoBack"/>
+      <w:bookmarkEnd w:id="0"/>
+      <w:r>
+        <w:rPr>
+          <w:b/>
+          <w:bCs/>
+          <w:lang w:val="en-GB"/>
+        </w:rPr>
+        <w:t>Product Name: {</w:t>
+      </w:r>
+      <w:proofErr w:type="spellStart"/>
       <w:r>
         <w:rPr>
           <w:b/>
@@ -61,6 +46,34 @@
         </w:rPr>
         <w:t>product_name</w:t>
       </w:r>
+      <w:proofErr w:type="spellEnd"/>
+      <w:r>
+        <w:rPr>
+          <w:b/>
+          <w:bCs/>
+          <w:lang w:val="en-GB"/>
+        </w:rPr>
+        <w:t xml:space="preserve">} </w:t>
+      </w:r>
+      <w:r>
+        <w:rPr>
+          <w:b/>
+          <w:bCs/>
+          <w:lang w:val="en-GB"/>
+        </w:rPr>
+        <w:tab/>
+        <w:t>Product No.: {</w:t>
+      </w:r>
+      <w:proofErr w:type="spellStart"/>
+      <w:r>
+        <w:rPr>
+          <w:b/>
+          <w:bCs/>
+          <w:lang w:val="en-GB"/>
+        </w:rPr>
+        <w:t>product_no</w:t>
+      </w:r>
+      <w:proofErr w:type="spellEnd"/>
       <w:r>
         <w:rPr>
           <w:b/>
@@ -68,38 +81,6 @@
           <w:lang w:val="en-GB"/>
         </w:rPr>
         <w:t>}</w:t>
-      </w:r>
-      <w:r>
-        <w:rPr>
-          <w:b/>
-          <w:bCs/>
-          <w:lang w:val="en-GB"/>
-        </w:rPr>
-        <w:t xml:space="preserve"> </w:t>
-      </w:r>
-      <w:r>
-        <w:rPr>
-          <w:b/>
-          <w:bCs/>
-          <w:lang w:val="en-GB"/>
-        </w:rPr>
-        <w:tab/>
-      </w:r>
-      <w:r>
-        <w:rPr>
-          <w:b/>
-          <w:bCs/>
-          <w:lang w:val="en-GB"/>
-        </w:rPr>
-        <w:t xml:space="preserve">Product No.: </w:t>
-      </w:r>
-      <w:r>
-        <w:rPr>
-          <w:b/>
-          <w:bCs/>
-          <w:lang w:val="en-GB"/>
-        </w:rPr>
-        <w:t>${product_no}</w:t>
       </w:r>
     </w:p>
     <w:p>
@@ -117,7 +98,7 @@
     </w:p>
     <w:p>
       <w:pPr>
-        <w:pStyle w:val="ListParagraph"/>
+        <w:pStyle w:val="ListParagraph1"/>
         <w:numPr>
           <w:ilvl w:val="0"/>
           <w:numId w:val="1"/>
@@ -144,7 +125,7 @@
     </w:p>
     <w:p>
       <w:pPr>
-        <w:pStyle w:val="ListParagraph"/>
+        <w:pStyle w:val="ListParagraph1"/>
         <w:tabs>
           <w:tab w:val="right" w:pos="9072"/>
         </w:tabs>
@@ -159,7 +140,7 @@
     </w:p>
     <w:p>
       <w:pPr>
-        <w:pStyle w:val="ListParagraph"/>
+        <w:pStyle w:val="ListParagraph1"/>
         <w:tabs>
           <w:tab w:val="right" w:pos="9072"/>
         </w:tabs>
@@ -175,33 +156,28 @@
           <w:bCs/>
           <w:lang w:val="en-GB"/>
         </w:rPr>
-        <w:t xml:space="preserve">The following </w:t>
-      </w:r>
-      <w:r>
-        <w:rPr>
-          <w:bCs/>
-          <w:lang w:val="en-GB"/>
-        </w:rPr>
-        <w:t xml:space="preserve">standard is applicable to the Risk Management Plan of Axil Scientific Pte. </w:t>
-      </w:r>
-      <w:r>
-        <w:rPr>
-          <w:bCs/>
-          <w:lang w:val="en-GB"/>
-        </w:rPr>
-        <w:t>L</w:t>
-      </w:r>
-      <w:r>
-        <w:rPr>
-          <w:bCs/>
-          <w:lang w:val="en-GB"/>
-        </w:rPr>
-        <w:t>td.:</w:t>
-      </w:r>
-    </w:p>
-    <w:p>
-      <w:pPr>
-        <w:pStyle w:val="ListParagraph"/>
+        <w:t xml:space="preserve">The following standard is applicable to the Risk Management Plan of Axil Scientific </w:t>
+      </w:r>
+      <w:proofErr w:type="spellStart"/>
+      <w:r>
+        <w:rPr>
+          <w:bCs/>
+          <w:lang w:val="en-GB"/>
+        </w:rPr>
+        <w:t>Pte.</w:t>
+      </w:r>
+      <w:proofErr w:type="spellEnd"/>
+      <w:r>
+        <w:rPr>
+          <w:bCs/>
+          <w:lang w:val="en-GB"/>
+        </w:rPr>
+        <w:t xml:space="preserve"> Ltd.:</w:t>
+      </w:r>
+    </w:p>
+    <w:p>
+      <w:pPr>
+        <w:pStyle w:val="ListParagraph1"/>
         <w:tabs>
           <w:tab w:val="right" w:pos="9072"/>
         </w:tabs>
@@ -217,12 +193,28 @@
           <w:bCs/>
           <w:lang w:val="en-GB"/>
         </w:rPr>
-        <w:t>${risk_mgmt_standard}</w:t>
-      </w:r>
-    </w:p>
-    <w:p>
-      <w:pPr>
-        <w:pStyle w:val="ListParagraph"/>
+        <w:t>{</w:t>
+      </w:r>
+      <w:proofErr w:type="spellStart"/>
+      <w:r>
+        <w:rPr>
+          <w:bCs/>
+          <w:lang w:val="en-GB"/>
+        </w:rPr>
+        <w:t>risk_mgmt_standard</w:t>
+      </w:r>
+      <w:proofErr w:type="spellEnd"/>
+      <w:r>
+        <w:rPr>
+          <w:bCs/>
+          <w:lang w:val="en-GB"/>
+        </w:rPr>
+        <w:t>}</w:t>
+      </w:r>
+    </w:p>
+    <w:p>
+      <w:pPr>
+        <w:pStyle w:val="ListParagraph1"/>
         <w:tabs>
           <w:tab w:val="right" w:pos="9072"/>
         </w:tabs>
@@ -236,7 +228,7 @@
     </w:p>
     <w:p>
       <w:pPr>
-        <w:pStyle w:val="ListParagraph"/>
+        <w:pStyle w:val="ListParagraph1"/>
         <w:numPr>
           <w:ilvl w:val="0"/>
           <w:numId w:val="1"/>
@@ -263,7 +255,7 @@
     </w:p>
     <w:p>
       <w:pPr>
-        <w:pStyle w:val="ListParagraph"/>
+        <w:pStyle w:val="ListParagraph1"/>
         <w:tabs>
           <w:tab w:val="right" w:pos="9072"/>
         </w:tabs>
@@ -278,7 +270,7 @@
     </w:p>
     <w:p>
       <w:pPr>
-        <w:pStyle w:val="ListParagraph"/>
+        <w:pStyle w:val="ListParagraph1"/>
         <w:tabs>
           <w:tab w:val="right" w:pos="9072"/>
         </w:tabs>
@@ -294,8 +286,9 @@
           <w:bCs/>
           <w:lang w:val="en-GB"/>
         </w:rPr>
-        <w:t>${</w:t>
-      </w:r>
+        <w:t>{</w:t>
+      </w:r>
+      <w:proofErr w:type="spellStart"/>
       <w:r>
         <w:rPr>
           <w:bCs/>
@@ -303,8 +296,7 @@
         </w:rPr>
         <w:t>document_purpose</w:t>
       </w:r>
-      <w:bookmarkStart w:id="0" w:name="_GoBack"/>
-      <w:bookmarkEnd w:id="0"/>
+      <w:proofErr w:type="spellEnd"/>
       <w:r>
         <w:rPr>
           <w:bCs/>
@@ -315,7 +307,7 @@
     </w:p>
     <w:p>
       <w:pPr>
-        <w:pStyle w:val="ListParagraph"/>
+        <w:pStyle w:val="ListParagraph1"/>
         <w:tabs>
           <w:tab w:val="right" w:pos="9072"/>
         </w:tabs>
@@ -329,7 +321,7 @@
     </w:p>
     <w:p>
       <w:pPr>
-        <w:pStyle w:val="ListParagraph"/>
+        <w:pStyle w:val="ListParagraph1"/>
         <w:numPr>
           <w:ilvl w:val="0"/>
           <w:numId w:val="1"/>
@@ -356,7 +348,7 @@
     </w:p>
     <w:p>
       <w:pPr>
-        <w:pStyle w:val="ListParagraph"/>
+        <w:pStyle w:val="ListParagraph1"/>
         <w:tabs>
           <w:tab w:val="right" w:pos="9072"/>
         </w:tabs>
@@ -371,7 +363,7 @@
     </w:p>
     <w:p>
       <w:pPr>
-        <w:pStyle w:val="ListParagraph"/>
+        <w:pStyle w:val="ListParagraph1"/>
         <w:tabs>
           <w:tab w:val="right" w:pos="9072"/>
         </w:tabs>
@@ -387,7 +379,23 @@
           <w:bCs/>
           <w:lang w:val="en-GB"/>
         </w:rPr>
-        <w:t>${risk_mgmt_activities}</w:t>
+        <w:t>{</w:t>
+      </w:r>
+      <w:proofErr w:type="spellStart"/>
+      <w:r>
+        <w:rPr>
+          <w:bCs/>
+          <w:lang w:val="en-GB"/>
+        </w:rPr>
+        <w:t>risk_mgmt_activities</w:t>
+      </w:r>
+      <w:proofErr w:type="spellEnd"/>
+      <w:r>
+        <w:rPr>
+          <w:bCs/>
+          <w:lang w:val="en-GB"/>
+        </w:rPr>
+        <w:t>}</w:t>
       </w:r>
     </w:p>
     <w:p>
@@ -439,7 +447,8 @@
     <w:tbl>
       <w:tblPr>
         <w:tblStyle w:val="TableGrid"/>
-        <w:tblW w:w="0" w:type="auto"/>
+        <w:tblW w:w="9350" w:type="dxa"/>
+        <w:tblLayout w:type="fixed"/>
         <w:tblLook w:val="04A0" w:firstRow="1" w:lastRow="0" w:firstColumn="1" w:lastColumn="0" w:noHBand="0" w:noVBand="1"/>
       </w:tblPr>
       <w:tblGrid>
@@ -452,7 +461,7 @@
       <w:tr>
         <w:tc>
           <w:tcPr>
-            <w:tcW w:w="1812" w:type="dxa"/>
+            <w:tcW w:w="1662" w:type="dxa"/>
           </w:tcPr>
           <w:p>
             <w:pPr>
@@ -471,7 +480,7 @@
         </w:tc>
         <w:tc>
           <w:tcPr>
-            <w:tcW w:w="1812" w:type="dxa"/>
+            <w:tcW w:w="1820" w:type="dxa"/>
           </w:tcPr>
           <w:p>
             <w:pPr>
@@ -498,7 +507,7 @@
         </w:tc>
         <w:tc>
           <w:tcPr>
-            <w:tcW w:w="1812" w:type="dxa"/>
+            <w:tcW w:w="2646" w:type="dxa"/>
           </w:tcPr>
           <w:p>
             <w:pPr>
@@ -525,7 +534,7 @@
         </w:tc>
         <w:tc>
           <w:tcPr>
-            <w:tcW w:w="1813" w:type="dxa"/>
+            <w:tcW w:w="1672" w:type="dxa"/>
           </w:tcPr>
           <w:p>
             <w:pPr>
@@ -552,7 +561,7 @@
         </w:tc>
         <w:tc>
           <w:tcPr>
-            <w:tcW w:w="1813" w:type="dxa"/>
+            <w:tcW w:w="1550" w:type="dxa"/>
           </w:tcPr>
           <w:p>
             <w:pPr>
@@ -581,7 +590,7 @@
       <w:tr>
         <w:tc>
           <w:tcPr>
-            <w:tcW w:w="1812" w:type="dxa"/>
+            <w:tcW w:w="1662" w:type="dxa"/>
           </w:tcPr>
           <w:p>
             <w:pPr>
@@ -605,7 +614,7 @@
         </w:tc>
         <w:tc>
           <w:tcPr>
-            <w:tcW w:w="1812" w:type="dxa"/>
+            <w:tcW w:w="1820" w:type="dxa"/>
           </w:tcPr>
           <w:p>
             <w:pPr>
@@ -624,13 +633,29 @@
                 <w:bCs/>
                 <w:lang w:val="en-GB"/>
               </w:rPr>
-              <w:t>${prepared_by}</w:t>
+              <w:t>{</w:t>
+            </w:r>
+            <w:proofErr w:type="spellStart"/>
+            <w:r>
+              <w:rPr>
+                <w:bCs/>
+                <w:lang w:val="en-GB"/>
+              </w:rPr>
+              <w:t>prepared_by</w:t>
+            </w:r>
+            <w:proofErr w:type="spellEnd"/>
+            <w:r>
+              <w:rPr>
+                <w:bCs/>
+                <w:lang w:val="en-GB"/>
+              </w:rPr>
+              <w:t>}</w:t>
             </w:r>
           </w:p>
         </w:tc>
         <w:tc>
           <w:tcPr>
-            <w:tcW w:w="1812" w:type="dxa"/>
+            <w:tcW w:w="2646" w:type="dxa"/>
           </w:tcPr>
           <w:p>
             <w:pPr>
@@ -649,13 +674,29 @@
                 <w:bCs/>
                 <w:lang w:val="en-GB"/>
               </w:rPr>
-              <w:t>${designation_preparer}</w:t>
+              <w:t>{</w:t>
+            </w:r>
+            <w:proofErr w:type="spellStart"/>
+            <w:r>
+              <w:rPr>
+                <w:bCs/>
+                <w:lang w:val="en-GB"/>
+              </w:rPr>
+              <w:t>designation_preparer</w:t>
+            </w:r>
+            <w:proofErr w:type="spellEnd"/>
+            <w:r>
+              <w:rPr>
+                <w:bCs/>
+                <w:lang w:val="en-GB"/>
+              </w:rPr>
+              <w:t>}</w:t>
             </w:r>
           </w:p>
         </w:tc>
         <w:tc>
           <w:tcPr>
-            <w:tcW w:w="1813" w:type="dxa"/>
+            <w:tcW w:w="1672" w:type="dxa"/>
           </w:tcPr>
           <w:p>
             <w:pPr>
@@ -673,7 +714,7 @@
         </w:tc>
         <w:tc>
           <w:tcPr>
-            <w:tcW w:w="1813" w:type="dxa"/>
+            <w:tcW w:w="1550" w:type="dxa"/>
           </w:tcPr>
           <w:p>
             <w:pPr>
@@ -693,7 +734,7 @@
       <w:tr>
         <w:tc>
           <w:tcPr>
-            <w:tcW w:w="1812" w:type="dxa"/>
+            <w:tcW w:w="1662" w:type="dxa"/>
           </w:tcPr>
           <w:p>
             <w:pPr>
@@ -717,7 +758,7 @@
         </w:tc>
         <w:tc>
           <w:tcPr>
-            <w:tcW w:w="1812" w:type="dxa"/>
+            <w:tcW w:w="1820" w:type="dxa"/>
           </w:tcPr>
           <w:p>
             <w:pPr>
@@ -736,13 +777,29 @@
                 <w:bCs/>
                 <w:lang w:val="en-GB"/>
               </w:rPr>
-              <w:t>${approved_by}</w:t>
+              <w:t>{</w:t>
+            </w:r>
+            <w:proofErr w:type="spellStart"/>
+            <w:r>
+              <w:rPr>
+                <w:bCs/>
+                <w:lang w:val="en-GB"/>
+              </w:rPr>
+              <w:t>approved_by</w:t>
+            </w:r>
+            <w:proofErr w:type="spellEnd"/>
+            <w:r>
+              <w:rPr>
+                <w:bCs/>
+                <w:lang w:val="en-GB"/>
+              </w:rPr>
+              <w:t>}</w:t>
             </w:r>
           </w:p>
         </w:tc>
         <w:tc>
           <w:tcPr>
-            <w:tcW w:w="1812" w:type="dxa"/>
+            <w:tcW w:w="2646" w:type="dxa"/>
           </w:tcPr>
           <w:p>
             <w:pPr>
@@ -761,13 +818,29 @@
                 <w:bCs/>
                 <w:lang w:val="en-GB"/>
               </w:rPr>
-              <w:t>${designation_approver}</w:t>
+              <w:t>{</w:t>
+            </w:r>
+            <w:proofErr w:type="spellStart"/>
+            <w:r>
+              <w:rPr>
+                <w:bCs/>
+                <w:lang w:val="en-GB"/>
+              </w:rPr>
+              <w:t>designation_approver</w:t>
+            </w:r>
+            <w:proofErr w:type="spellEnd"/>
+            <w:r>
+              <w:rPr>
+                <w:bCs/>
+                <w:lang w:val="en-GB"/>
+              </w:rPr>
+              <w:t>}</w:t>
             </w:r>
           </w:p>
         </w:tc>
         <w:tc>
           <w:tcPr>
-            <w:tcW w:w="1813" w:type="dxa"/>
+            <w:tcW w:w="1672" w:type="dxa"/>
           </w:tcPr>
           <w:p>
             <w:pPr>
@@ -785,7 +858,7 @@
         </w:tc>
         <w:tc>
           <w:tcPr>
-            <w:tcW w:w="1813" w:type="dxa"/>
+            <w:tcW w:w="1550" w:type="dxa"/>
           </w:tcPr>
           <w:p>
             <w:pPr>
@@ -818,7 +891,7 @@
     </w:p>
     <w:p>
       <w:pPr>
-        <w:pStyle w:val="ListParagraph"/>
+        <w:pStyle w:val="ListParagraph1"/>
         <w:tabs>
           <w:tab w:val="right" w:pos="9072"/>
         </w:tabs>
@@ -843,9 +916,9 @@
       </w:pPr>
     </w:p>
     <w:sectPr>
-      <w:headerReference w:type="default" r:id="rId8"/>
-      <w:footerReference w:type="default" r:id="rId9"/>
-      <w:pgSz w:w="12240" w:h="15840" w:code="1"/>
+      <w:headerReference w:type="default" r:id="rId9"/>
+      <w:footerReference w:type="default" r:id="rId10"/>
+      <w:pgSz w:w="12240" w:h="15840"/>
       <w:pgMar w:top="1440" w:right="1440" w:bottom="1440" w:left="1440" w:header="708" w:footer="708" w:gutter="0"/>
       <w:cols w:space="708"/>
       <w:docGrid w:linePitch="360"/>
@@ -858,6 +931,9 @@
 <w:endnotes xmlns:wpc="http://schemas.microsoft.com/office/word/2010/wordprocessingCanvas" xmlns:mc="http://schemas.openxmlformats.org/markup-compatibility/2006" xmlns:o="urn:schemas-microsoft-com:office:office" xmlns:r="http://schemas.openxmlformats.org/officeDocument/2006/relationships" xmlns:m="http://schemas.openxmlformats.org/officeDocument/2006/math" xmlns:v="urn:schemas-microsoft-com:vml" xmlns:wp14="http://schemas.microsoft.com/office/word/2010/wordprocessingDrawing" xmlns:wp="http://schemas.openxmlformats.org/drawingml/2006/wordprocessingDrawing" xmlns:w10="urn:schemas-microsoft-com:office:word" xmlns:w="http://schemas.openxmlformats.org/wordprocessingml/2006/main" xmlns:w14="http://schemas.microsoft.com/office/word/2010/wordml" xmlns:w15="http://schemas.microsoft.com/office/word/2012/wordml" xmlns:wpg="http://schemas.microsoft.com/office/word/2010/wordprocessingGroup" xmlns:wpi="http://schemas.microsoft.com/office/word/2010/wordprocessingInk" xmlns:wne="http://schemas.microsoft.com/office/word/2006/wordml" xmlns:wps="http://schemas.microsoft.com/office/word/2010/wordprocessingShape" mc:Ignorable="w14 w15 wp14">
   <w:endnote w:type="separator" w:id="-1">
     <w:p>
+      <w:pPr>
+        <w:spacing w:after="0" w:line="240" w:lineRule="auto"/>
+      </w:pPr>
       <w:r>
         <w:separator/>
       </w:r>
@@ -865,6 +941,9 @@
   </w:endnote>
   <w:endnote w:type="continuationSeparator" w:id="0">
     <w:p>
+      <w:pPr>
+        <w:spacing w:after="0" w:line="240" w:lineRule="auto"/>
+      </w:pPr>
       <w:r>
         <w:continuationSeparator/>
       </w:r>
@@ -932,14 +1011,7 @@
         <w:rStyle w:val="PageNumber"/>
         <w:rFonts w:ascii="Calibri" w:hAnsi="Calibri" w:cs="Calibri"/>
       </w:rPr>
-      <w:t xml:space="preserve"> of</w:t>
-    </w:r>
-    <w:r>
-      <w:rPr>
-        <w:rStyle w:val="PageNumber"/>
-        <w:rFonts w:ascii="Calibri" w:hAnsi="Calibri" w:cs="Calibri"/>
-      </w:rPr>
-      <w:t xml:space="preserve"> </w:t>
+      <w:t xml:space="preserve"> of </w:t>
     </w:r>
     <w:r>
       <w:rPr>
@@ -999,27 +1071,7 @@
         <w:rFonts w:ascii="Calibri" w:hAnsi="Calibri" w:cs="Calibri"/>
       </w:rPr>
       <w:tab/>
-    </w:r>
-    <w:r>
-      <w:rPr>
-        <w:rStyle w:val="PageNumber"/>
-        <w:rFonts w:ascii="Calibri" w:hAnsi="Calibri" w:cs="Calibri"/>
-      </w:rPr>
-      <w:t>${</w:t>
-    </w:r>
-    <w:r>
-      <w:rPr>
-        <w:rStyle w:val="PageNumber"/>
-        <w:rFonts w:ascii="Calibri" w:hAnsi="Calibri" w:cs="Calibri"/>
-      </w:rPr>
-      <w:t>version</w:t>
-    </w:r>
-    <w:r>
-      <w:rPr>
-        <w:rStyle w:val="PageNumber"/>
-        <w:rFonts w:ascii="Calibri" w:hAnsi="Calibri" w:cs="Calibri"/>
-      </w:rPr>
-      <w:t>}</w:t>
+      <w:t>{version}</w:t>
     </w:r>
   </w:p>
 </w:ftr>
@@ -1029,6 +1081,9 @@
 <w:footnotes xmlns:wpc="http://schemas.microsoft.com/office/word/2010/wordprocessingCanvas" xmlns:mc="http://schemas.openxmlformats.org/markup-compatibility/2006" xmlns:o="urn:schemas-microsoft-com:office:office" xmlns:r="http://schemas.openxmlformats.org/officeDocument/2006/relationships" xmlns:m="http://schemas.openxmlformats.org/officeDocument/2006/math" xmlns:v="urn:schemas-microsoft-com:vml" xmlns:wp14="http://schemas.microsoft.com/office/word/2010/wordprocessingDrawing" xmlns:wp="http://schemas.openxmlformats.org/drawingml/2006/wordprocessingDrawing" xmlns:w10="urn:schemas-microsoft-com:office:word" xmlns:w="http://schemas.openxmlformats.org/wordprocessingml/2006/main" xmlns:w14="http://schemas.microsoft.com/office/word/2010/wordml" xmlns:w15="http://schemas.microsoft.com/office/word/2012/wordml" xmlns:wpg="http://schemas.microsoft.com/office/word/2010/wordprocessingGroup" xmlns:wpi="http://schemas.microsoft.com/office/word/2010/wordprocessingInk" xmlns:wne="http://schemas.microsoft.com/office/word/2006/wordml" xmlns:wps="http://schemas.microsoft.com/office/word/2010/wordprocessingShape" mc:Ignorable="w14 w15 wp14">
   <w:footnote w:type="separator" w:id="-1">
     <w:p>
+      <w:pPr>
+        <w:spacing w:after="0" w:line="240" w:lineRule="auto"/>
+      </w:pPr>
       <w:r>
         <w:separator/>
       </w:r>
@@ -1036,6 +1091,9 @@
   </w:footnote>
   <w:footnote w:type="continuationSeparator" w:id="0">
     <w:p>
+      <w:pPr>
+        <w:spacing w:after="0" w:line="240" w:lineRule="auto"/>
+      </w:pPr>
       <w:r>
         <w:continuationSeparator/>
       </w:r>
@@ -1059,35 +1117,61 @@
         <w:bCs/>
         <w:lang w:val="en-GB"/>
       </w:rPr>
-      <w:t>${logo}</w:t>
+      <w:t>{</w:t>
+    </w:r>
+    <w:r>
+      <w:rPr>
+        <w:bCs/>
+        <w:lang w:val="en-SG"/>
+      </w:rPr>
+      <w:t>%</w:t>
     </w:r>
     <w:r>
       <w:rPr>
         <w:bCs/>
         <w:lang w:val="en-GB"/>
       </w:rPr>
-      <w:tab/>
+      <w:t>logo}</w:t>
     </w:r>
     <w:r>
       <w:rPr>
         <w:bCs/>
         <w:lang w:val="en-GB"/>
       </w:rPr>
-      <w:t>${document_number</w:t>
-    </w:r>
+      <w:tab/>
+      <w:t>{</w:t>
+    </w:r>
+    <w:proofErr w:type="spellStart"/>
     <w:r>
       <w:rPr>
         <w:bCs/>
         <w:lang w:val="en-GB"/>
       </w:rPr>
-      <w:t>}</w:t>
-    </w:r>
+      <w:t>document_number</w:t>
+    </w:r>
+    <w:proofErr w:type="spellEnd"/>
     <w:r>
       <w:rPr>
         <w:bCs/>
         <w:lang w:val="en-GB"/>
       </w:rPr>
-      <w:t xml:space="preserve"> ${document_title}</w:t>
+      <w:t>} {</w:t>
+    </w:r>
+    <w:proofErr w:type="spellStart"/>
+    <w:r>
+      <w:rPr>
+        <w:bCs/>
+        <w:lang w:val="en-GB"/>
+      </w:rPr>
+      <w:t>document_title</w:t>
+    </w:r>
+    <w:proofErr w:type="spellEnd"/>
+    <w:r>
+      <w:rPr>
+        <w:bCs/>
+        <w:lang w:val="en-GB"/>
+      </w:rPr>
+      <w:t>}</w:t>
     </w:r>
   </w:p>
 </w:hdr>
@@ -1097,9 +1181,9 @@
 <w:numbering xmlns:wpc="http://schemas.microsoft.com/office/word/2010/wordprocessingCanvas" xmlns:mc="http://schemas.openxmlformats.org/markup-compatibility/2006" xmlns:o="urn:schemas-microsoft-com:office:office" xmlns:r="http://schemas.openxmlformats.org/officeDocument/2006/relationships" xmlns:m="http://schemas.openxmlformats.org/officeDocument/2006/math" xmlns:v="urn:schemas-microsoft-com:vml" xmlns:wp14="http://schemas.microsoft.com/office/word/2010/wordprocessingDrawing" xmlns:wp="http://schemas.openxmlformats.org/drawingml/2006/wordprocessingDrawing" xmlns:w10="urn:schemas-microsoft-com:office:word" xmlns:w="http://schemas.openxmlformats.org/wordprocessingml/2006/main" xmlns:w14="http://schemas.microsoft.com/office/word/2010/wordml" xmlns:w15="http://schemas.microsoft.com/office/word/2012/wordml" xmlns:wpg="http://schemas.microsoft.com/office/word/2010/wordprocessingGroup" xmlns:wpi="http://schemas.microsoft.com/office/word/2010/wordprocessingInk" xmlns:wne="http://schemas.microsoft.com/office/word/2006/wordml" xmlns:wps="http://schemas.microsoft.com/office/word/2010/wordprocessingShape" mc:Ignorable="w14 w15 wp14">
   <w:abstractNum w:abstractNumId="0" w15:restartNumberingAfterBreak="0">
     <w:nsid w:val="16CB126F"/>
-    <w:multiLevelType w:val="hybridMultilevel"/>
-    <w:tmpl w:val="7DE2D22C"/>
-    <w:lvl w:ilvl="0" w:tplc="4809000F">
+    <w:multiLevelType w:val="multilevel"/>
+    <w:tmpl w:val="16CB126F"/>
+    <w:lvl w:ilvl="0">
       <w:start w:val="1"/>
       <w:numFmt w:val="decimal"/>
       <w:lvlText w:val="%1."/>
@@ -1111,7 +1195,7 @@
         <w:rFonts w:hint="default"/>
       </w:rPr>
     </w:lvl>
-    <w:lvl w:ilvl="1" w:tplc="48090019" w:tentative="1">
+    <w:lvl w:ilvl="1">
       <w:start w:val="1"/>
       <w:numFmt w:val="lowerLetter"/>
       <w:lvlText w:val="%2."/>
@@ -1120,7 +1204,7 @@
         <w:ind w:left="1440" w:hanging="360"/>
       </w:pPr>
     </w:lvl>
-    <w:lvl w:ilvl="2" w:tplc="4809001B" w:tentative="1">
+    <w:lvl w:ilvl="2">
       <w:start w:val="1"/>
       <w:numFmt w:val="lowerRoman"/>
       <w:lvlText w:val="%3."/>
@@ -1129,7 +1213,7 @@
         <w:ind w:left="2160" w:hanging="180"/>
       </w:pPr>
     </w:lvl>
-    <w:lvl w:ilvl="3" w:tplc="4809000F" w:tentative="1">
+    <w:lvl w:ilvl="3">
       <w:start w:val="1"/>
       <w:numFmt w:val="decimal"/>
       <w:lvlText w:val="%4."/>
@@ -1138,7 +1222,7 @@
         <w:ind w:left="2880" w:hanging="360"/>
       </w:pPr>
     </w:lvl>
-    <w:lvl w:ilvl="4" w:tplc="48090019" w:tentative="1">
+    <w:lvl w:ilvl="4">
       <w:start w:val="1"/>
       <w:numFmt w:val="lowerLetter"/>
       <w:lvlText w:val="%5."/>
@@ -1147,7 +1231,7 @@
         <w:ind w:left="3600" w:hanging="360"/>
       </w:pPr>
     </w:lvl>
-    <w:lvl w:ilvl="5" w:tplc="4809001B" w:tentative="1">
+    <w:lvl w:ilvl="5">
       <w:start w:val="1"/>
       <w:numFmt w:val="lowerRoman"/>
       <w:lvlText w:val="%6."/>
@@ -1156,7 +1240,7 @@
         <w:ind w:left="4320" w:hanging="180"/>
       </w:pPr>
     </w:lvl>
-    <w:lvl w:ilvl="6" w:tplc="4809000F" w:tentative="1">
+    <w:lvl w:ilvl="6">
       <w:start w:val="1"/>
       <w:numFmt w:val="decimal"/>
       <w:lvlText w:val="%7."/>
@@ -1165,7 +1249,7 @@
         <w:ind w:left="5040" w:hanging="360"/>
       </w:pPr>
     </w:lvl>
-    <w:lvl w:ilvl="7" w:tplc="48090019" w:tentative="1">
+    <w:lvl w:ilvl="7">
       <w:start w:val="1"/>
       <w:numFmt w:val="lowerLetter"/>
       <w:lvlText w:val="%8."/>
@@ -1174,7 +1258,7 @@
         <w:ind w:left="5760" w:hanging="360"/>
       </w:pPr>
     </w:lvl>
-    <w:lvl w:ilvl="8" w:tplc="4809001B" w:tentative="1">
+    <w:lvl w:ilvl="8">
       <w:start w:val="1"/>
       <w:numFmt w:val="lowerRoman"/>
       <w:lvlText w:val="%9."/>
@@ -1196,13 +1280,17 @@
     <w:rPrDefault>
       <w:rPr>
         <w:rFonts w:ascii="Times New Roman" w:eastAsia="Times New Roman" w:hAnsi="Times New Roman" w:cs="Times New Roman"/>
-        <w:lang w:val="en-US" w:eastAsia="en-US" w:bidi="ar-SA"/>
+        <w:lang w:val="en-SG" w:eastAsia="zh-CN" w:bidi="ar-SA"/>
       </w:rPr>
     </w:rPrDefault>
-    <w:pPrDefault/>
+    <w:pPrDefault>
+      <w:pPr>
+        <w:spacing w:after="160" w:line="259" w:lineRule="auto"/>
+      </w:pPr>
+    </w:pPrDefault>
   </w:docDefaults>
   <w:latentStyles w:defLockedState="0" w:defUIPriority="99" w:defSemiHidden="0" w:defUnhideWhenUsed="0" w:defQFormat="0" w:count="371">
-    <w:lsdException w:name="Normal" w:locked="1" w:uiPriority="0" w:qFormat="1"/>
+    <w:lsdException w:name="Normal" w:uiPriority="0" w:qFormat="1"/>
     <w:lsdException w:name="heading 1" w:locked="1" w:uiPriority="0" w:qFormat="1"/>
     <w:lsdException w:name="heading 2" w:locked="1" w:semiHidden="1" w:uiPriority="0" w:unhideWhenUsed="1" w:qFormat="1"/>
     <w:lsdException w:name="heading 3" w:locked="1" w:semiHidden="1" w:uiPriority="0" w:unhideWhenUsed="1" w:qFormat="1"/>
@@ -1233,8 +1321,8 @@
     <w:lsdException w:name="Normal Indent" w:semiHidden="1" w:unhideWhenUsed="1"/>
     <w:lsdException w:name="footnote text" w:semiHidden="1" w:unhideWhenUsed="1"/>
     <w:lsdException w:name="annotation text" w:semiHidden="1" w:unhideWhenUsed="1"/>
-    <w:lsdException w:name="header" w:semiHidden="1" w:unhideWhenUsed="1"/>
-    <w:lsdException w:name="footer" w:semiHidden="1" w:unhideWhenUsed="1"/>
+    <w:lsdException w:name="header" w:qFormat="1"/>
+    <w:lsdException w:name="footer" w:qFormat="1"/>
     <w:lsdException w:name="index heading" w:semiHidden="1" w:unhideWhenUsed="1"/>
     <w:lsdException w:name="caption" w:locked="1" w:semiHidden="1" w:uiPriority="0" w:unhideWhenUsed="1" w:qFormat="1"/>
     <w:lsdException w:name="table of figures" w:semiHidden="1" w:unhideWhenUsed="1"/>
@@ -1243,7 +1331,7 @@
     <w:lsdException w:name="footnote reference" w:semiHidden="1" w:unhideWhenUsed="1"/>
     <w:lsdException w:name="annotation reference" w:semiHidden="1" w:unhideWhenUsed="1"/>
     <w:lsdException w:name="line number" w:semiHidden="1" w:unhideWhenUsed="1"/>
-    <w:lsdException w:name="page number" w:semiHidden="1" w:unhideWhenUsed="1"/>
+    <w:lsdException w:name="page number" w:qFormat="1"/>
     <w:lsdException w:name="endnote reference" w:semiHidden="1" w:unhideWhenUsed="1"/>
     <w:lsdException w:name="endnote text" w:semiHidden="1" w:unhideWhenUsed="1"/>
     <w:lsdException w:name="table of authorities" w:semiHidden="1" w:unhideWhenUsed="1"/>
@@ -1267,7 +1355,7 @@
     <w:lsdException w:name="Title" w:locked="1" w:uiPriority="0" w:qFormat="1"/>
     <w:lsdException w:name="Closing" w:semiHidden="1" w:unhideWhenUsed="1"/>
     <w:lsdException w:name="Signature" w:semiHidden="1" w:unhideWhenUsed="1"/>
-    <w:lsdException w:name="Default Paragraph Font" w:locked="1" w:uiPriority="0"/>
+    <w:lsdException w:name="Default Paragraph Font" w:uiPriority="1" w:unhideWhenUsed="1" w:qFormat="1"/>
     <w:lsdException w:name="Body Text" w:semiHidden="1" w:unhideWhenUsed="1"/>
     <w:lsdException w:name="Body Text Indent" w:semiHidden="1" w:unhideWhenUsed="1"/>
     <w:lsdException w:name="List Continue" w:semiHidden="1" w:unhideWhenUsed="1"/>
@@ -1307,7 +1395,7 @@
     <w:lsdException w:name="HTML Sample" w:semiHidden="1" w:unhideWhenUsed="1"/>
     <w:lsdException w:name="HTML Typewriter" w:semiHidden="1" w:unhideWhenUsed="1"/>
     <w:lsdException w:name="HTML Variable" w:semiHidden="1" w:unhideWhenUsed="1"/>
-    <w:lsdException w:name="Normal Table" w:semiHidden="1" w:unhideWhenUsed="1"/>
+    <w:lsdException w:name="Normal Table" w:semiHidden="1" w:unhideWhenUsed="1" w:qFormat="1"/>
     <w:lsdException w:name="annotation subject" w:semiHidden="1" w:unhideWhenUsed="1"/>
     <w:lsdException w:name="No List" w:semiHidden="1" w:unhideWhenUsed="1"/>
     <w:lsdException w:name="Outline List 1" w:semiHidden="1" w:unhideWhenUsed="1"/>
@@ -1356,10 +1444,9 @@
     <w:lsdException w:name="Table Web 2" w:semiHidden="1" w:unhideWhenUsed="1"/>
     <w:lsdException w:name="Table Web 3" w:semiHidden="1" w:unhideWhenUsed="1"/>
     <w:lsdException w:name="Balloon Text" w:semiHidden="1" w:unhideWhenUsed="1"/>
-    <w:lsdException w:name="Table Grid" w:locked="1" w:uiPriority="0"/>
+    <w:lsdException w:name="Table Grid" w:qFormat="1"/>
     <w:lsdException w:name="Table Theme" w:semiHidden="1" w:unhideWhenUsed="1"/>
     <w:lsdException w:name="Placeholder Text" w:semiHidden="1"/>
-    <w:lsdException w:name="No Spacing" w:uiPriority="1" w:qFormat="1"/>
     <w:lsdException w:name="Light Shading" w:uiPriority="60"/>
     <w:lsdException w:name="Light List" w:uiPriority="61"/>
     <w:lsdException w:name="Light Grid" w:uiPriority="62"/>
@@ -1381,9 +1468,6 @@
     <w:lsdException w:name="Medium Shading 2 Accent 1" w:uiPriority="64"/>
     <w:lsdException w:name="Medium List 1 Accent 1" w:uiPriority="65"/>
     <w:lsdException w:name="Revision" w:semiHidden="1"/>
-    <w:lsdException w:name="List Paragraph" w:uiPriority="34" w:qFormat="1"/>
-    <w:lsdException w:name="Quote" w:uiPriority="29" w:qFormat="1"/>
-    <w:lsdException w:name="Intense Quote" w:uiPriority="30" w:qFormat="1"/>
     <w:lsdException w:name="Medium List 2 Accent 1" w:uiPriority="66"/>
     <w:lsdException w:name="Medium Grid 1 Accent 1" w:uiPriority="67"/>
     <w:lsdException w:name="Medium Grid 2 Accent 1" w:uiPriority="68"/>
@@ -1577,7 +1661,6 @@
   <w:style w:type="paragraph" w:default="1" w:styleId="Normal">
     <w:name w:val="Normal"/>
     <w:qFormat/>
-    <w:rsid w:val="00B9495C"/>
     <w:rPr>
       <w:sz w:val="24"/>
       <w:szCs w:val="24"/>
@@ -1611,12 +1694,12 @@
     <w:semiHidden/>
     <w:unhideWhenUsed/>
   </w:style>
-  <w:style w:type="paragraph" w:styleId="Header">
-    <w:name w:val="header"/>
+  <w:style w:type="paragraph" w:styleId="Footer">
+    <w:name w:val="footer"/>
     <w:basedOn w:val="Normal"/>
-    <w:link w:val="HeaderChar"/>
+    <w:link w:val="FooterChar"/>
     <w:uiPriority w:val="99"/>
-    <w:rsid w:val="000F0059"/>
+    <w:qFormat/>
     <w:pPr>
       <w:tabs>
         <w:tab w:val="center" w:pos="4536"/>
@@ -1624,24 +1707,12 @@
       </w:tabs>
     </w:pPr>
   </w:style>
-  <w:style w:type="character" w:customStyle="1" w:styleId="HeaderChar">
-    <w:name w:val="Header Char"/>
-    <w:link w:val="Header"/>
+  <w:style w:type="paragraph" w:styleId="Header">
+    <w:name w:val="header"/>
+    <w:basedOn w:val="Normal"/>
+    <w:link w:val="HeaderChar"/>
     <w:uiPriority w:val="99"/>
-    <w:semiHidden/>
-    <w:locked/>
-    <w:rsid w:val="00047624"/>
-    <w:rPr>
-      <w:sz w:val="24"/>
-      <w:szCs w:val="24"/>
-    </w:rPr>
-  </w:style>
-  <w:style w:type="paragraph" w:styleId="Footer">
-    <w:name w:val="footer"/>
-    <w:basedOn w:val="Normal"/>
-    <w:link w:val="FooterChar"/>
-    <w:uiPriority w:val="99"/>
-    <w:rsid w:val="000F0059"/>
+    <w:qFormat/>
     <w:pPr>
       <w:tabs>
         <w:tab w:val="center" w:pos="4536"/>
@@ -1649,22 +1720,17 @@
       </w:tabs>
     </w:pPr>
   </w:style>
-  <w:style w:type="character" w:customStyle="1" w:styleId="FooterChar">
-    <w:name w:val="Footer Char"/>
-    <w:link w:val="Footer"/>
+  <w:style w:type="character" w:styleId="PageNumber">
+    <w:name w:val="page number"/>
+    <w:basedOn w:val="DefaultParagraphFont"/>
     <w:uiPriority w:val="99"/>
-    <w:locked/>
-    <w:rsid w:val="00047624"/>
-    <w:rPr>
-      <w:sz w:val="24"/>
-      <w:szCs w:val="24"/>
-    </w:rPr>
+    <w:qFormat/>
   </w:style>
   <w:style w:type="table" w:styleId="TableGrid">
     <w:name w:val="Table Grid"/>
     <w:basedOn w:val="TableNormal"/>
     <w:uiPriority w:val="99"/>
-    <w:rsid w:val="000F0059"/>
+    <w:qFormat/>
     <w:tblPr>
       <w:tblBorders>
         <w:top w:val="single" w:sz="4" w:space="0" w:color="auto"/>
@@ -1676,18 +1742,34 @@
       </w:tblBorders>
     </w:tblPr>
   </w:style>
-  <w:style w:type="character" w:styleId="PageNumber">
-    <w:name w:val="page number"/>
-    <w:basedOn w:val="DefaultParagraphFont"/>
+  <w:style w:type="character" w:customStyle="1" w:styleId="HeaderChar">
+    <w:name w:val="Header Char"/>
+    <w:link w:val="Header"/>
     <w:uiPriority w:val="99"/>
-    <w:rsid w:val="00F15611"/>
+    <w:semiHidden/>
+    <w:qFormat/>
+    <w:locked/>
+    <w:rPr>
+      <w:sz w:val="24"/>
+      <w:szCs w:val="24"/>
+    </w:rPr>
   </w:style>
-  <w:style w:type="paragraph" w:styleId="ListParagraph">
-    <w:name w:val="List Paragraph"/>
+  <w:style w:type="character" w:customStyle="1" w:styleId="FooterChar">
+    <w:name w:val="Footer Char"/>
+    <w:link w:val="Footer"/>
+    <w:uiPriority w:val="99"/>
+    <w:qFormat/>
+    <w:locked/>
+    <w:rPr>
+      <w:sz w:val="24"/>
+      <w:szCs w:val="24"/>
+    </w:rPr>
+  </w:style>
+  <w:style w:type="paragraph" w:customStyle="1" w:styleId="ListParagraph1">
+    <w:name w:val="List Paragraph1"/>
     <w:basedOn w:val="Normal"/>
     <w:uiPriority w:val="34"/>
     <w:qFormat/>
-    <w:rsid w:val="0093037A"/>
     <w:pPr>
       <w:ind w:left="720"/>
       <w:contextualSpacing/>
@@ -1980,11 +2062,27 @@
 </file>
 
 <file path=customXml/item1.xml><?xml version="1.0" encoding="utf-8"?>
+<s:customData xmlns="http://www.wps.cn/officeDocument/2013/wpsCustomData" xmlns:s="http://www.wps.cn/officeDocument/2013/wpsCustomData">
+  <customSectProps>
+    <customSectPr/>
+  </customSectProps>
+</s:customData>
+</file>
+
+<file path=customXml/item2.xml><?xml version="1.0" encoding="utf-8"?>
 <b:Sources xmlns:b="http://schemas.openxmlformats.org/officeDocument/2006/bibliography" xmlns="http://schemas.openxmlformats.org/officeDocument/2006/bibliography" SelectedStyle="\APASixthEditionOfficeOnline.xsl" StyleName="APA" Version="6"/>
 </file>
 
 <file path=customXml/itemProps1.xml><?xml version="1.0" encoding="utf-8"?>
-<ds:datastoreItem xmlns:ds="http://schemas.openxmlformats.org/officeDocument/2006/customXml" ds:itemID="{E8E7C692-20C7-4FDC-808D-82D22F0A8A83}">
+<ds:datastoreItem xmlns:ds="http://schemas.openxmlformats.org/officeDocument/2006/customXml" ds:itemID="{B1977F7D-205B-4081-913C-38D41E755F92}">
+  <ds:schemaRefs>
+    <ds:schemaRef ds:uri="http://www.wps.cn/officeDocument/2013/wpsCustomData"/>
+  </ds:schemaRefs>
+</ds:datastoreItem>
+</file>
+
+<file path=customXml/itemProps2.xml><?xml version="1.0" encoding="utf-8"?>
+<ds:datastoreItem xmlns:ds="http://schemas.openxmlformats.org/officeDocument/2006/customXml" ds:itemID="{882A6EBF-8C9A-4ED0-8042-F2AA021D9C3C}">
   <ds:schemaRefs>
     <ds:schemaRef ds:uri="http://schemas.openxmlformats.org/officeDocument/2006/bibliography"/>
   </ds:schemaRefs>

</xml_diff>